<commit_message>
MOd: feedback cuento. Muy buen trabajo, me encantó tu historia
</commit_message>
<xml_diff>
--- a/CUENTO SERNA.docx
+++ b/CUENTO SERNA.docx
@@ -4,7 +4,7 @@
   <w:body>
     <w:p>
       <w:pPr>
-        <w:pStyle w:val="Textosinformato"/>
+        <w:pStyle w:val="PlainText"/>
         <w:jc w:val="both"/>
         <w:rPr>
           <w:rFonts w:ascii="Arial" w:hAnsi="Arial" w:cs="Arial"/>
@@ -27,18 +27,18 @@
     </w:p>
     <w:p>
       <w:pPr>
-        <w:pStyle w:val="Textosinformato"/>
-        <w:jc w:val="both"/>
-        <w:rPr>
-          <w:rFonts w:ascii="Arial" w:hAnsi="Arial" w:cs="Arial"/>
-          <w:sz w:val="24"/>
-          <w:szCs w:val="24"/>
-        </w:rPr>
-      </w:pPr>
-    </w:p>
-    <w:p>
-      <w:pPr>
-        <w:pStyle w:val="Textosinformato"/>
+        <w:pStyle w:val="PlainText"/>
+        <w:jc w:val="both"/>
+        <w:rPr>
+          <w:rFonts w:ascii="Arial" w:hAnsi="Arial" w:cs="Arial"/>
+          <w:sz w:val="24"/>
+          <w:szCs w:val="24"/>
+        </w:rPr>
+      </w:pPr>
+    </w:p>
+    <w:p>
+      <w:pPr>
+        <w:pStyle w:val="PlainText"/>
         <w:jc w:val="center"/>
         <w:rPr>
           <w:rFonts w:ascii="Edwardian Script ITC" w:hAnsi="Edwardian Script ITC" w:cs="Arial"/>
@@ -57,7 +57,7 @@
     </w:p>
     <w:p>
       <w:pPr>
-        <w:pStyle w:val="Textosinformato"/>
+        <w:pStyle w:val="PlainText"/>
         <w:jc w:val="right"/>
         <w:rPr>
           <w:rFonts w:ascii="Arial" w:hAnsi="Arial" w:cs="Arial"/>
@@ -90,7 +90,7 @@
     </w:p>
     <w:p>
       <w:pPr>
-        <w:pStyle w:val="Textosinformato"/>
+        <w:pStyle w:val="PlainText"/>
         <w:jc w:val="both"/>
         <w:rPr>
           <w:rFonts w:ascii="Arial" w:hAnsi="Arial" w:cs="Arial"/>
@@ -144,17 +144,7 @@
           <w:sz w:val="24"/>
           <w:szCs w:val="24"/>
         </w:rPr>
-        <w:t xml:space="preserve"> ordenes de parte de la coron</w:t>
-      </w:r>
-      <w:bookmarkStart w:id="0" w:name="_GoBack"/>
-      <w:bookmarkEnd w:id="0"/>
-      <w:r>
-        <w:rPr>
-          <w:rFonts w:ascii="Arial" w:hAnsi="Arial" w:cs="Arial"/>
-          <w:sz w:val="24"/>
-          <w:szCs w:val="24"/>
-        </w:rPr>
-        <w:t xml:space="preserve">a de </w:t>
+        <w:t xml:space="preserve"> ordenes de parte de la corona de </w:t>
       </w:r>
       <w:r>
         <w:rPr>
@@ -279,18 +269,18 @@
     </w:p>
     <w:p>
       <w:pPr>
-        <w:pStyle w:val="Textosinformato"/>
-        <w:jc w:val="both"/>
-        <w:rPr>
-          <w:rFonts w:ascii="Arial" w:hAnsi="Arial" w:cs="Arial"/>
-          <w:sz w:val="24"/>
-          <w:szCs w:val="24"/>
-        </w:rPr>
-      </w:pPr>
-    </w:p>
-    <w:p>
-      <w:pPr>
-        <w:pStyle w:val="Textosinformato"/>
+        <w:pStyle w:val="PlainText"/>
+        <w:jc w:val="both"/>
+        <w:rPr>
+          <w:rFonts w:ascii="Arial" w:hAnsi="Arial" w:cs="Arial"/>
+          <w:sz w:val="24"/>
+          <w:szCs w:val="24"/>
+        </w:rPr>
+      </w:pPr>
+    </w:p>
+    <w:p>
+      <w:pPr>
+        <w:pStyle w:val="PlainText"/>
         <w:jc w:val="both"/>
         <w:rPr>
           <w:rFonts w:ascii="Arial" w:hAnsi="Arial" w:cs="Arial"/>
@@ -333,7 +323,7 @@
     </w:p>
     <w:p>
       <w:pPr>
-        <w:pStyle w:val="Textosinformato"/>
+        <w:pStyle w:val="PlainText"/>
         <w:jc w:val="both"/>
         <w:rPr>
           <w:rFonts w:ascii="Arial" w:hAnsi="Arial" w:cs="Arial"/>
@@ -400,18 +390,18 @@
     </w:p>
     <w:p>
       <w:pPr>
-        <w:pStyle w:val="Textosinformato"/>
-        <w:jc w:val="both"/>
-        <w:rPr>
-          <w:rFonts w:ascii="Arial" w:hAnsi="Arial" w:cs="Arial"/>
-          <w:sz w:val="24"/>
-          <w:szCs w:val="24"/>
-        </w:rPr>
-      </w:pPr>
-    </w:p>
-    <w:p>
-      <w:pPr>
-        <w:pStyle w:val="Textosinformato"/>
+        <w:pStyle w:val="PlainText"/>
+        <w:jc w:val="both"/>
+        <w:rPr>
+          <w:rFonts w:ascii="Arial" w:hAnsi="Arial" w:cs="Arial"/>
+          <w:sz w:val="24"/>
+          <w:szCs w:val="24"/>
+        </w:rPr>
+      </w:pPr>
+    </w:p>
+    <w:p>
+      <w:pPr>
+        <w:pStyle w:val="PlainText"/>
         <w:jc w:val="both"/>
         <w:rPr>
           <w:rFonts w:ascii="Arial" w:hAnsi="Arial" w:cs="Arial"/>
@@ -542,18 +532,18 @@
     </w:p>
     <w:p>
       <w:pPr>
-        <w:pStyle w:val="Textosinformato"/>
-        <w:jc w:val="both"/>
-        <w:rPr>
-          <w:rFonts w:ascii="Arial" w:hAnsi="Arial" w:cs="Arial"/>
-          <w:sz w:val="24"/>
-          <w:szCs w:val="24"/>
-        </w:rPr>
-      </w:pPr>
-    </w:p>
-    <w:p>
-      <w:pPr>
-        <w:pStyle w:val="Textosinformato"/>
+        <w:pStyle w:val="PlainText"/>
+        <w:jc w:val="both"/>
+        <w:rPr>
+          <w:rFonts w:ascii="Arial" w:hAnsi="Arial" w:cs="Arial"/>
+          <w:sz w:val="24"/>
+          <w:szCs w:val="24"/>
+        </w:rPr>
+      </w:pPr>
+    </w:p>
+    <w:p>
+      <w:pPr>
+        <w:pStyle w:val="PlainText"/>
         <w:jc w:val="both"/>
         <w:rPr>
           <w:rFonts w:ascii="Arial" w:hAnsi="Arial" w:cs="Arial"/>
@@ -698,18 +688,18 @@
     </w:p>
     <w:p>
       <w:pPr>
-        <w:pStyle w:val="Textosinformato"/>
-        <w:jc w:val="both"/>
-        <w:rPr>
-          <w:rFonts w:ascii="Arial" w:hAnsi="Arial" w:cs="Arial"/>
-          <w:sz w:val="24"/>
-          <w:szCs w:val="24"/>
-        </w:rPr>
-      </w:pPr>
-    </w:p>
-    <w:p>
-      <w:pPr>
-        <w:pStyle w:val="Textosinformato"/>
+        <w:pStyle w:val="PlainText"/>
+        <w:jc w:val="both"/>
+        <w:rPr>
+          <w:rFonts w:ascii="Arial" w:hAnsi="Arial" w:cs="Arial"/>
+          <w:sz w:val="24"/>
+          <w:szCs w:val="24"/>
+        </w:rPr>
+      </w:pPr>
+    </w:p>
+    <w:p>
+      <w:pPr>
+        <w:pStyle w:val="PlainText"/>
         <w:jc w:val="both"/>
         <w:rPr>
           <w:rFonts w:ascii="Arial" w:hAnsi="Arial" w:cs="Arial"/>
@@ -849,18 +839,18 @@
     </w:p>
     <w:p>
       <w:pPr>
-        <w:pStyle w:val="Textosinformato"/>
-        <w:jc w:val="both"/>
-        <w:rPr>
-          <w:rFonts w:ascii="Arial" w:hAnsi="Arial" w:cs="Arial"/>
-          <w:sz w:val="24"/>
-          <w:szCs w:val="24"/>
-        </w:rPr>
-      </w:pPr>
-    </w:p>
-    <w:p>
-      <w:pPr>
-        <w:pStyle w:val="Textosinformato"/>
+        <w:pStyle w:val="PlainText"/>
+        <w:jc w:val="both"/>
+        <w:rPr>
+          <w:rFonts w:ascii="Arial" w:hAnsi="Arial" w:cs="Arial"/>
+          <w:sz w:val="24"/>
+          <w:szCs w:val="24"/>
+        </w:rPr>
+      </w:pPr>
+    </w:p>
+    <w:p>
+      <w:pPr>
+        <w:pStyle w:val="PlainText"/>
         <w:jc w:val="both"/>
         <w:rPr>
           <w:rFonts w:ascii="Arial" w:hAnsi="Arial" w:cs="Arial"/>
@@ -1071,18 +1061,18 @@
     </w:p>
     <w:p>
       <w:pPr>
-        <w:pStyle w:val="Textosinformato"/>
-        <w:jc w:val="both"/>
-        <w:rPr>
-          <w:rFonts w:ascii="Arial" w:hAnsi="Arial" w:cs="Arial"/>
-          <w:sz w:val="24"/>
-          <w:szCs w:val="24"/>
-        </w:rPr>
-      </w:pPr>
-    </w:p>
-    <w:p>
-      <w:pPr>
-        <w:pStyle w:val="Textosinformato"/>
+        <w:pStyle w:val="PlainText"/>
+        <w:jc w:val="both"/>
+        <w:rPr>
+          <w:rFonts w:ascii="Arial" w:hAnsi="Arial" w:cs="Arial"/>
+          <w:sz w:val="24"/>
+          <w:szCs w:val="24"/>
+        </w:rPr>
+      </w:pPr>
+    </w:p>
+    <w:p>
+      <w:pPr>
+        <w:pStyle w:val="PlainText"/>
         <w:jc w:val="both"/>
         <w:rPr>
           <w:rFonts w:ascii="Arial" w:hAnsi="Arial" w:cs="Arial"/>
@@ -1229,18 +1219,18 @@
     </w:p>
     <w:p>
       <w:pPr>
-        <w:pStyle w:val="Textosinformato"/>
-        <w:jc w:val="both"/>
-        <w:rPr>
-          <w:rFonts w:ascii="Arial" w:hAnsi="Arial" w:cs="Arial"/>
-          <w:sz w:val="24"/>
-          <w:szCs w:val="24"/>
-        </w:rPr>
-      </w:pPr>
-    </w:p>
-    <w:p>
-      <w:pPr>
-        <w:pStyle w:val="Textosinformato"/>
+        <w:pStyle w:val="PlainText"/>
+        <w:jc w:val="both"/>
+        <w:rPr>
+          <w:rFonts w:ascii="Arial" w:hAnsi="Arial" w:cs="Arial"/>
+          <w:sz w:val="24"/>
+          <w:szCs w:val="24"/>
+        </w:rPr>
+      </w:pPr>
+    </w:p>
+    <w:p>
+      <w:pPr>
+        <w:pStyle w:val="PlainText"/>
         <w:jc w:val="both"/>
         <w:rPr>
           <w:rFonts w:ascii="Arial" w:hAnsi="Arial" w:cs="Arial"/>
@@ -1305,18 +1295,18 @@
     </w:p>
     <w:p>
       <w:pPr>
-        <w:pStyle w:val="Textosinformato"/>
-        <w:jc w:val="both"/>
-        <w:rPr>
-          <w:rFonts w:ascii="Arial" w:hAnsi="Arial" w:cs="Arial"/>
-          <w:sz w:val="24"/>
-          <w:szCs w:val="24"/>
-        </w:rPr>
-      </w:pPr>
-    </w:p>
-    <w:p>
-      <w:pPr>
-        <w:pStyle w:val="Textosinformato"/>
+        <w:pStyle w:val="PlainText"/>
+        <w:jc w:val="both"/>
+        <w:rPr>
+          <w:rFonts w:ascii="Arial" w:hAnsi="Arial" w:cs="Arial"/>
+          <w:sz w:val="24"/>
+          <w:szCs w:val="24"/>
+        </w:rPr>
+      </w:pPr>
+    </w:p>
+    <w:p>
+      <w:pPr>
+        <w:pStyle w:val="PlainText"/>
         <w:jc w:val="both"/>
         <w:rPr>
           <w:rFonts w:ascii="Arial" w:hAnsi="Arial" w:cs="Arial"/>
@@ -1335,18 +1325,18 @@
     </w:p>
     <w:p>
       <w:pPr>
-        <w:pStyle w:val="Textosinformato"/>
-        <w:jc w:val="both"/>
-        <w:rPr>
-          <w:rFonts w:ascii="Arial" w:hAnsi="Arial" w:cs="Arial"/>
-          <w:sz w:val="24"/>
-          <w:szCs w:val="24"/>
-        </w:rPr>
-      </w:pPr>
-    </w:p>
-    <w:p>
-      <w:pPr>
-        <w:pStyle w:val="Textosinformato"/>
+        <w:pStyle w:val="PlainText"/>
+        <w:jc w:val="both"/>
+        <w:rPr>
+          <w:rFonts w:ascii="Arial" w:hAnsi="Arial" w:cs="Arial"/>
+          <w:sz w:val="24"/>
+          <w:szCs w:val="24"/>
+        </w:rPr>
+      </w:pPr>
+    </w:p>
+    <w:p>
+      <w:pPr>
+        <w:pStyle w:val="PlainText"/>
         <w:jc w:val="both"/>
         <w:rPr>
           <w:rFonts w:ascii="Arial" w:hAnsi="Arial" w:cs="Arial"/>
@@ -1369,7 +1359,7 @@
     </w:p>
     <w:p>
       <w:pPr>
-        <w:pStyle w:val="Textosinformato"/>
+        <w:pStyle w:val="PlainText"/>
         <w:jc w:val="both"/>
         <w:rPr>
           <w:rFonts w:ascii="Arial" w:hAnsi="Arial" w:cs="Arial"/>
@@ -1412,7 +1402,7 @@
     </w:p>
     <w:p>
       <w:pPr>
-        <w:pStyle w:val="Textosinformato"/>
+        <w:pStyle w:val="PlainText"/>
         <w:jc w:val="both"/>
         <w:rPr>
           <w:rFonts w:ascii="Arial" w:hAnsi="Arial" w:cs="Arial"/>
@@ -1435,7 +1425,7 @@
     </w:p>
     <w:p>
       <w:pPr>
-        <w:pStyle w:val="Textosinformato"/>
+        <w:pStyle w:val="PlainText"/>
         <w:jc w:val="both"/>
         <w:rPr>
           <w:rFonts w:ascii="Arial" w:hAnsi="Arial" w:cs="Arial"/>
@@ -1458,7 +1448,7 @@
     </w:p>
     <w:p>
       <w:pPr>
-        <w:pStyle w:val="Textosinformato"/>
+        <w:pStyle w:val="PlainText"/>
         <w:jc w:val="both"/>
         <w:rPr>
           <w:rFonts w:ascii="Arial" w:hAnsi="Arial" w:cs="Arial"/>
@@ -1479,18 +1469,18 @@
     </w:p>
     <w:p>
       <w:pPr>
-        <w:pStyle w:val="Textosinformato"/>
-        <w:jc w:val="both"/>
-        <w:rPr>
-          <w:rFonts w:ascii="Arial" w:hAnsi="Arial" w:cs="Arial"/>
-          <w:sz w:val="24"/>
-          <w:szCs w:val="24"/>
-        </w:rPr>
-      </w:pPr>
-    </w:p>
-    <w:p>
-      <w:pPr>
-        <w:pStyle w:val="Textosinformato"/>
+        <w:pStyle w:val="PlainText"/>
+        <w:jc w:val="both"/>
+        <w:rPr>
+          <w:rFonts w:ascii="Arial" w:hAnsi="Arial" w:cs="Arial"/>
+          <w:sz w:val="24"/>
+          <w:szCs w:val="24"/>
+        </w:rPr>
+      </w:pPr>
+    </w:p>
+    <w:p>
+      <w:pPr>
+        <w:pStyle w:val="PlainText"/>
         <w:jc w:val="both"/>
         <w:rPr>
           <w:rFonts w:ascii="Arial" w:hAnsi="Arial" w:cs="Arial"/>
@@ -1541,18 +1531,18 @@
     </w:p>
     <w:p>
       <w:pPr>
-        <w:pStyle w:val="Textosinformato"/>
-        <w:jc w:val="both"/>
-        <w:rPr>
-          <w:rFonts w:ascii="Arial" w:hAnsi="Arial" w:cs="Arial"/>
-          <w:sz w:val="24"/>
-          <w:szCs w:val="24"/>
-        </w:rPr>
-      </w:pPr>
-    </w:p>
-    <w:p>
-      <w:pPr>
-        <w:pStyle w:val="Textosinformato"/>
+        <w:pStyle w:val="PlainText"/>
+        <w:jc w:val="both"/>
+        <w:rPr>
+          <w:rFonts w:ascii="Arial" w:hAnsi="Arial" w:cs="Arial"/>
+          <w:sz w:val="24"/>
+          <w:szCs w:val="24"/>
+        </w:rPr>
+      </w:pPr>
+    </w:p>
+    <w:p>
+      <w:pPr>
+        <w:pStyle w:val="PlainText"/>
         <w:numPr>
           <w:ilvl w:val="0"/>
           <w:numId w:val="1"/>
@@ -1591,7 +1581,7 @@
     </w:p>
     <w:p>
       <w:pPr>
-        <w:pStyle w:val="Textosinformato"/>
+        <w:pStyle w:val="PlainText"/>
         <w:numPr>
           <w:ilvl w:val="0"/>
           <w:numId w:val="1"/>
@@ -1633,20 +1623,12 @@
           <w:sz w:val="24"/>
           <w:szCs w:val="24"/>
         </w:rPr>
-        <w:t xml:space="preserve"> </w:t>
-      </w:r>
-      <w:r>
-        <w:rPr>
-          <w:rFonts w:ascii="Arial" w:hAnsi="Arial" w:cs="Arial"/>
-          <w:sz w:val="24"/>
-          <w:szCs w:val="24"/>
-        </w:rPr>
-        <w:t>para que así el traidor se interesara y fuera por él.</w:t>
-      </w:r>
-    </w:p>
-    <w:p>
-      <w:pPr>
-        <w:pStyle w:val="Textosinformato"/>
+        <w:t xml:space="preserve"> para que así el traidor se interesara y fuera por él.</w:t>
+      </w:r>
+    </w:p>
+    <w:p>
+      <w:pPr>
+        <w:pStyle w:val="PlainText"/>
         <w:numPr>
           <w:ilvl w:val="0"/>
           <w:numId w:val="1"/>
@@ -1677,7 +1659,7 @@
     </w:p>
     <w:p>
       <w:pPr>
-        <w:pStyle w:val="Textosinformato"/>
+        <w:pStyle w:val="PlainText"/>
         <w:numPr>
           <w:ilvl w:val="0"/>
           <w:numId w:val="1"/>
@@ -1709,7 +1691,7 @@
     </w:p>
     <w:p>
       <w:pPr>
-        <w:pStyle w:val="Textosinformato"/>
+        <w:pStyle w:val="PlainText"/>
         <w:numPr>
           <w:ilvl w:val="0"/>
           <w:numId w:val="1"/>
@@ -1740,7 +1722,7 @@
     </w:p>
     <w:p>
       <w:pPr>
-        <w:pStyle w:val="Textosinformato"/>
+        <w:pStyle w:val="PlainText"/>
         <w:numPr>
           <w:ilvl w:val="0"/>
           <w:numId w:val="1"/>
@@ -1771,18 +1753,18 @@
     </w:p>
     <w:p>
       <w:pPr>
-        <w:pStyle w:val="Textosinformato"/>
-        <w:jc w:val="both"/>
-        <w:rPr>
-          <w:rFonts w:ascii="Arial" w:hAnsi="Arial" w:cs="Arial"/>
-          <w:sz w:val="24"/>
-          <w:szCs w:val="24"/>
-        </w:rPr>
-      </w:pPr>
-    </w:p>
-    <w:p>
-      <w:pPr>
-        <w:pStyle w:val="Textosinformato"/>
+        <w:pStyle w:val="PlainText"/>
+        <w:jc w:val="both"/>
+        <w:rPr>
+          <w:rFonts w:ascii="Arial" w:hAnsi="Arial" w:cs="Arial"/>
+          <w:sz w:val="24"/>
+          <w:szCs w:val="24"/>
+        </w:rPr>
+      </w:pPr>
+    </w:p>
+    <w:p>
+      <w:pPr>
+        <w:pStyle w:val="PlainText"/>
         <w:jc w:val="both"/>
         <w:rPr>
           <w:rFonts w:ascii="Arial" w:hAnsi="Arial" w:cs="Arial"/>
@@ -1833,7 +1815,7 @@
     </w:p>
     <w:p>
       <w:pPr>
-        <w:pStyle w:val="Textosinformato"/>
+        <w:pStyle w:val="PlainText"/>
         <w:jc w:val="both"/>
         <w:rPr>
           <w:rFonts w:ascii="Arial" w:hAnsi="Arial" w:cs="Arial"/>
@@ -1868,7 +1850,7 @@
     </w:p>
     <w:p>
       <w:pPr>
-        <w:pStyle w:val="Textosinformato"/>
+        <w:pStyle w:val="PlainText"/>
         <w:jc w:val="both"/>
         <w:rPr>
           <w:rFonts w:ascii="Arial" w:hAnsi="Arial" w:cs="Arial"/>
@@ -1903,18 +1885,18 @@
     </w:p>
     <w:p>
       <w:pPr>
-        <w:pStyle w:val="Textosinformato"/>
-        <w:jc w:val="both"/>
-        <w:rPr>
-          <w:rFonts w:ascii="Arial" w:hAnsi="Arial" w:cs="Arial"/>
-          <w:sz w:val="24"/>
-          <w:szCs w:val="24"/>
-        </w:rPr>
-      </w:pPr>
-    </w:p>
-    <w:p>
-      <w:pPr>
-        <w:pStyle w:val="Textosinformato"/>
+        <w:pStyle w:val="PlainText"/>
+        <w:jc w:val="both"/>
+        <w:rPr>
+          <w:rFonts w:ascii="Arial" w:hAnsi="Arial" w:cs="Arial"/>
+          <w:sz w:val="24"/>
+          <w:szCs w:val="24"/>
+        </w:rPr>
+      </w:pPr>
+    </w:p>
+    <w:p>
+      <w:pPr>
+        <w:pStyle w:val="PlainText"/>
         <w:jc w:val="both"/>
         <w:rPr>
           <w:rFonts w:ascii="Arial" w:hAnsi="Arial" w:cs="Arial"/>
@@ -1937,7 +1919,7 @@
     </w:p>
     <w:p>
       <w:pPr>
-        <w:pStyle w:val="Textosinformato"/>
+        <w:pStyle w:val="PlainText"/>
         <w:jc w:val="both"/>
         <w:rPr>
           <w:rFonts w:ascii="Arial" w:hAnsi="Arial" w:cs="Arial"/>
@@ -1988,20 +1970,20 @@
     </w:p>
     <w:p>
       <w:pPr>
-        <w:pStyle w:val="Textosinformato"/>
-        <w:jc w:val="both"/>
-        <w:rPr>
-          <w:rFonts w:ascii="Arial" w:hAnsi="Arial" w:cs="Arial"/>
-          <w:i/>
-          <w:iCs/>
-          <w:sz w:val="24"/>
-          <w:szCs w:val="24"/>
-        </w:rPr>
-      </w:pPr>
-    </w:p>
-    <w:p>
-      <w:pPr>
-        <w:pStyle w:val="Textosinformato"/>
+        <w:pStyle w:val="PlainText"/>
+        <w:jc w:val="both"/>
+        <w:rPr>
+          <w:rFonts w:ascii="Arial" w:hAnsi="Arial" w:cs="Arial"/>
+          <w:i/>
+          <w:iCs/>
+          <w:sz w:val="24"/>
+          <w:szCs w:val="24"/>
+        </w:rPr>
+      </w:pPr>
+    </w:p>
+    <w:p>
+      <w:pPr>
+        <w:pStyle w:val="PlainText"/>
         <w:jc w:val="both"/>
         <w:rPr>
           <w:rFonts w:ascii="Arial" w:hAnsi="Arial" w:cs="Arial"/>
@@ -2292,18 +2274,18 @@
     </w:p>
     <w:p>
       <w:pPr>
-        <w:pStyle w:val="Textosinformato"/>
-        <w:jc w:val="both"/>
-        <w:rPr>
-          <w:rFonts w:ascii="Arial" w:hAnsi="Arial" w:cs="Arial"/>
-          <w:sz w:val="24"/>
-          <w:szCs w:val="24"/>
-        </w:rPr>
-      </w:pPr>
-    </w:p>
-    <w:p>
-      <w:pPr>
-        <w:pStyle w:val="Textosinformato"/>
+        <w:pStyle w:val="PlainText"/>
+        <w:jc w:val="both"/>
+        <w:rPr>
+          <w:rFonts w:ascii="Arial" w:hAnsi="Arial" w:cs="Arial"/>
+          <w:sz w:val="24"/>
+          <w:szCs w:val="24"/>
+        </w:rPr>
+      </w:pPr>
+    </w:p>
+    <w:p>
+      <w:pPr>
+        <w:pStyle w:val="PlainText"/>
         <w:jc w:val="both"/>
         <w:rPr>
           <w:rFonts w:ascii="Arial" w:hAnsi="Arial" w:cs="Arial"/>
@@ -2378,18 +2360,18 @@
     </w:p>
     <w:p>
       <w:pPr>
-        <w:pStyle w:val="Textosinformato"/>
-        <w:jc w:val="both"/>
-        <w:rPr>
-          <w:rFonts w:ascii="Arial" w:hAnsi="Arial" w:cs="Arial"/>
-          <w:sz w:val="24"/>
-          <w:szCs w:val="24"/>
-        </w:rPr>
-      </w:pPr>
-    </w:p>
-    <w:p>
-      <w:pPr>
-        <w:pStyle w:val="Textosinformato"/>
+        <w:pStyle w:val="PlainText"/>
+        <w:jc w:val="both"/>
+        <w:rPr>
+          <w:rFonts w:ascii="Arial" w:hAnsi="Arial" w:cs="Arial"/>
+          <w:sz w:val="24"/>
+          <w:szCs w:val="24"/>
+        </w:rPr>
+      </w:pPr>
+    </w:p>
+    <w:p>
+      <w:pPr>
+        <w:pStyle w:val="PlainText"/>
         <w:jc w:val="both"/>
         <w:rPr>
           <w:rFonts w:ascii="Arial" w:hAnsi="Arial" w:cs="Arial"/>
@@ -2430,20 +2412,20 @@
     </w:p>
     <w:p>
       <w:pPr>
-        <w:pStyle w:val="Textosinformato"/>
-        <w:jc w:val="both"/>
-        <w:rPr>
-          <w:rFonts w:ascii="Arial" w:hAnsi="Arial" w:cs="Arial"/>
-          <w:i/>
-          <w:iCs/>
-          <w:sz w:val="24"/>
-          <w:szCs w:val="24"/>
-        </w:rPr>
-      </w:pPr>
-    </w:p>
-    <w:p>
-      <w:pPr>
-        <w:pStyle w:val="Textosinformato"/>
+        <w:pStyle w:val="PlainText"/>
+        <w:jc w:val="both"/>
+        <w:rPr>
+          <w:rFonts w:ascii="Arial" w:hAnsi="Arial" w:cs="Arial"/>
+          <w:i/>
+          <w:iCs/>
+          <w:sz w:val="24"/>
+          <w:szCs w:val="24"/>
+        </w:rPr>
+      </w:pPr>
+    </w:p>
+    <w:p>
+      <w:pPr>
+        <w:pStyle w:val="PlainText"/>
         <w:jc w:val="both"/>
         <w:rPr>
           <w:rFonts w:ascii="Arial" w:hAnsi="Arial" w:cs="Arial"/>
@@ -2593,18 +2575,18 @@
     </w:p>
     <w:p>
       <w:pPr>
-        <w:pStyle w:val="Textosinformato"/>
-        <w:jc w:val="both"/>
-        <w:rPr>
-          <w:rFonts w:ascii="Arial" w:hAnsi="Arial" w:cs="Arial"/>
-          <w:sz w:val="24"/>
-          <w:szCs w:val="24"/>
-        </w:rPr>
-      </w:pPr>
-    </w:p>
-    <w:p>
-      <w:pPr>
-        <w:pStyle w:val="Textosinformato"/>
+        <w:pStyle w:val="PlainText"/>
+        <w:jc w:val="both"/>
+        <w:rPr>
+          <w:rFonts w:ascii="Arial" w:hAnsi="Arial" w:cs="Arial"/>
+          <w:sz w:val="24"/>
+          <w:szCs w:val="24"/>
+        </w:rPr>
+      </w:pPr>
+    </w:p>
+    <w:p>
+      <w:pPr>
+        <w:pStyle w:val="PlainText"/>
         <w:jc w:val="both"/>
         <w:rPr>
           <w:rFonts w:ascii="Arial" w:hAnsi="Arial" w:cs="Arial"/>
@@ -2735,18 +2717,18 @@
     </w:p>
     <w:p>
       <w:pPr>
-        <w:pStyle w:val="Textosinformato"/>
-        <w:jc w:val="both"/>
-        <w:rPr>
-          <w:rFonts w:ascii="Arial" w:hAnsi="Arial" w:cs="Arial"/>
-          <w:sz w:val="24"/>
-          <w:szCs w:val="24"/>
-        </w:rPr>
-      </w:pPr>
-    </w:p>
-    <w:p>
-      <w:pPr>
-        <w:pStyle w:val="Textosinformato"/>
+        <w:pStyle w:val="PlainText"/>
+        <w:jc w:val="both"/>
+        <w:rPr>
+          <w:rFonts w:ascii="Arial" w:hAnsi="Arial" w:cs="Arial"/>
+          <w:sz w:val="24"/>
+          <w:szCs w:val="24"/>
+        </w:rPr>
+      </w:pPr>
+    </w:p>
+    <w:p>
+      <w:pPr>
+        <w:pStyle w:val="PlainText"/>
         <w:jc w:val="both"/>
         <w:rPr>
           <w:rFonts w:ascii="Arial" w:hAnsi="Arial" w:cs="Arial"/>
@@ -2809,20 +2791,20 @@
     </w:p>
     <w:p>
       <w:pPr>
-        <w:pStyle w:val="Textosinformato"/>
-        <w:jc w:val="both"/>
-        <w:rPr>
-          <w:rFonts w:ascii="Arial" w:hAnsi="Arial" w:cs="Arial"/>
-          <w:i/>
-          <w:iCs/>
-          <w:sz w:val="24"/>
-          <w:szCs w:val="24"/>
-        </w:rPr>
-      </w:pPr>
-    </w:p>
-    <w:p>
-      <w:pPr>
-        <w:pStyle w:val="Textosinformato"/>
+        <w:pStyle w:val="PlainText"/>
+        <w:jc w:val="both"/>
+        <w:rPr>
+          <w:rFonts w:ascii="Arial" w:hAnsi="Arial" w:cs="Arial"/>
+          <w:i/>
+          <w:iCs/>
+          <w:sz w:val="24"/>
+          <w:szCs w:val="24"/>
+        </w:rPr>
+      </w:pPr>
+    </w:p>
+    <w:p>
+      <w:pPr>
+        <w:pStyle w:val="PlainText"/>
         <w:jc w:val="both"/>
         <w:rPr>
           <w:rFonts w:ascii="Arial" w:hAnsi="Arial" w:cs="Arial"/>
@@ -2867,18 +2849,18 @@
     </w:p>
     <w:p>
       <w:pPr>
-        <w:pStyle w:val="Textosinformato"/>
-        <w:jc w:val="both"/>
-        <w:rPr>
-          <w:rFonts w:ascii="Arial" w:hAnsi="Arial" w:cs="Arial"/>
-          <w:sz w:val="24"/>
-          <w:szCs w:val="24"/>
-        </w:rPr>
-      </w:pPr>
-    </w:p>
-    <w:p>
-      <w:pPr>
-        <w:pStyle w:val="Textosinformato"/>
+        <w:pStyle w:val="PlainText"/>
+        <w:jc w:val="both"/>
+        <w:rPr>
+          <w:rFonts w:ascii="Arial" w:hAnsi="Arial" w:cs="Arial"/>
+          <w:sz w:val="24"/>
+          <w:szCs w:val="24"/>
+        </w:rPr>
+      </w:pPr>
+    </w:p>
+    <w:p>
+      <w:pPr>
+        <w:pStyle w:val="PlainText"/>
         <w:jc w:val="center"/>
         <w:rPr>
           <w:rFonts w:ascii="Edwardian Script ITC" w:hAnsi="Edwardian Script ITC" w:cs="Arial"/>
@@ -2893,6 +2875,67 @@
           <w:szCs w:val="180"/>
         </w:rPr>
         <w:t>FIN</w:t>
+      </w:r>
+    </w:p>
+    <w:p>
+      <w:pPr>
+        <w:pStyle w:val="PlainText"/>
+        <w:jc w:val="center"/>
+        <w:rPr>
+          <w:rFonts w:ascii="Edwardian Script ITC" w:hAnsi="Edwardian Script ITC" w:cs="Arial"/>
+          <w:sz w:val="180"/>
+          <w:szCs w:val="180"/>
+        </w:rPr>
+      </w:pPr>
+    </w:p>
+    <w:p>
+      <w:pPr>
+        <w:pStyle w:val="PlainText"/>
+        <w:jc w:val="center"/>
+        <w:rPr>
+          <w:rFonts w:cs="Arial"/>
+          <w:sz w:val="24"/>
+          <w:szCs w:val="24"/>
+        </w:rPr>
+      </w:pPr>
+      <w:bookmarkStart w:id="0" w:name="_GoBack"/>
+      <w:bookmarkEnd w:id="0"/>
+      <w:r>
+        <w:rPr>
+          <w:rFonts w:cs="Arial"/>
+          <w:sz w:val="24"/>
+          <w:szCs w:val="24"/>
+          <w:highlight w:val="yellow"/>
+        </w:rPr>
+        <w:t xml:space="preserve">Me encantó tu historia y como enlazaste las cosas. </w:t>
+      </w:r>
+      <w:proofErr w:type="spellStart"/>
+      <w:r>
+        <w:rPr>
+          <w:rFonts w:cs="Arial"/>
+          <w:sz w:val="24"/>
+          <w:szCs w:val="24"/>
+          <w:highlight w:val="yellow"/>
+        </w:rPr>
+        <w:t>Esta</w:t>
+      </w:r>
+      <w:proofErr w:type="spellEnd"/>
+      <w:r>
+        <w:rPr>
+          <w:rFonts w:cs="Arial"/>
+          <w:sz w:val="24"/>
+          <w:szCs w:val="24"/>
+          <w:highlight w:val="yellow"/>
+        </w:rPr>
+        <w:t xml:space="preserve"> muy bien escrita y redactada. Felicitaciones.</w:t>
+      </w:r>
+      <w:r>
+        <w:rPr>
+          <w:rFonts w:cs="Arial"/>
+          <w:sz w:val="24"/>
+          <w:szCs w:val="24"/>
+        </w:rPr>
+        <w:t xml:space="preserve"> </w:t>
       </w:r>
     </w:p>
     <w:sectPr>
@@ -3016,7 +3059,7 @@
       </w:pPr>
     </w:pPrDefault>
   </w:docDefaults>
-  <w:latentStyles w:defLockedState="0" w:defUIPriority="99" w:defSemiHidden="0" w:defUnhideWhenUsed="0" w:defQFormat="0" w:count="376">
+  <w:latentStyles w:defLockedState="0" w:defUIPriority="99" w:defSemiHidden="0" w:defUnhideWhenUsed="0" w:defQFormat="0" w:count="377">
     <w:lsdException w:name="Normal" w:uiPriority="0" w:qFormat="1"/>
     <w:lsdException w:name="heading 1" w:uiPriority="9" w:qFormat="1"/>
     <w:lsdException w:name="heading 2" w:semiHidden="1" w:uiPriority="9" w:unhideWhenUsed="1" w:qFormat="1"/>
@@ -3122,7 +3165,6 @@
     <w:lsdException w:name="HTML Sample" w:semiHidden="1" w:unhideWhenUsed="1"/>
     <w:lsdException w:name="HTML Typewriter" w:semiHidden="1" w:unhideWhenUsed="1"/>
     <w:lsdException w:name="HTML Variable" w:semiHidden="1" w:unhideWhenUsed="1"/>
-    <w:lsdException w:name="Normal Table" w:semiHidden="1" w:unhideWhenUsed="1"/>
     <w:lsdException w:name="annotation subject" w:semiHidden="1" w:unhideWhenUsed="1"/>
     <w:lsdException w:name="No List" w:semiHidden="1" w:unhideWhenUsed="1"/>
     <w:lsdException w:name="Outline List 1" w:semiHidden="1" w:unhideWhenUsed="1"/>
@@ -3169,10 +3211,8 @@
     <w:lsdException w:name="Table Subtle 2" w:semiHidden="1" w:unhideWhenUsed="1"/>
     <w:lsdException w:name="Table Web 1" w:semiHidden="1" w:unhideWhenUsed="1"/>
     <w:lsdException w:name="Table Web 2" w:semiHidden="1" w:unhideWhenUsed="1"/>
-    <w:lsdException w:name="Table Web 3" w:semiHidden="1" w:unhideWhenUsed="1"/>
     <w:lsdException w:name="Balloon Text" w:semiHidden="1" w:unhideWhenUsed="1"/>
     <w:lsdException w:name="Table Grid" w:uiPriority="39"/>
-    <w:lsdException w:name="Table Theme" w:semiHidden="1" w:unhideWhenUsed="1"/>
     <w:lsdException w:name="Placeholder Text" w:semiHidden="1"/>
     <w:lsdException w:name="No Spacing" w:uiPriority="1" w:qFormat="1"/>
     <w:lsdException w:name="Light Shading" w:uiPriority="60"/>
@@ -3393,18 +3433,19 @@
     <w:lsdException w:name="Hashtag" w:semiHidden="1" w:unhideWhenUsed="1"/>
     <w:lsdException w:name="Unresolved Mention" w:semiHidden="1" w:unhideWhenUsed="1"/>
     <w:lsdException w:name="Smart Link" w:semiHidden="1" w:unhideWhenUsed="1"/>
+    <w:lsdException w:name="Smart Link Error" w:semiHidden="1" w:unhideWhenUsed="1"/>
   </w:latentStyles>
   <w:style w:type="paragraph" w:default="1" w:styleId="Normal">
     <w:name w:val="Normal"/>
     <w:qFormat/>
   </w:style>
-  <w:style w:type="character" w:default="1" w:styleId="Fuentedeprrafopredeter">
+  <w:style w:type="character" w:default="1" w:styleId="DefaultParagraphFont">
     <w:name w:val="Default Paragraph Font"/>
     <w:uiPriority w:val="1"/>
     <w:semiHidden/>
     <w:unhideWhenUsed/>
   </w:style>
-  <w:style w:type="table" w:default="1" w:styleId="Tablanormal">
+  <w:style w:type="table" w:default="1" w:styleId="TableNormal">
     <w:name w:val="Normal Table"/>
     <w:uiPriority w:val="99"/>
     <w:semiHidden/>
@@ -3419,16 +3460,16 @@
       </w:tblCellMar>
     </w:tblPr>
   </w:style>
-  <w:style w:type="numbering" w:default="1" w:styleId="Sinlista">
+  <w:style w:type="numbering" w:default="1" w:styleId="NoList">
     <w:name w:val="No List"/>
     <w:uiPriority w:val="99"/>
     <w:semiHidden/>
     <w:unhideWhenUsed/>
   </w:style>
-  <w:style w:type="paragraph" w:styleId="Textosinformato">
+  <w:style w:type="paragraph" w:styleId="PlainText">
     <w:name w:val="Plain Text"/>
     <w:basedOn w:val="Normal"/>
-    <w:link w:val="TextosinformatoCar"/>
+    <w:link w:val="PlainTextChar"/>
     <w:uiPriority w:val="99"/>
     <w:unhideWhenUsed/>
     <w:rsid w:val="007405EA"/>
@@ -3441,10 +3482,10 @@
       <w:szCs w:val="21"/>
     </w:rPr>
   </w:style>
-  <w:style w:type="character" w:customStyle="1" w:styleId="TextosinformatoCar">
-    <w:name w:val="Texto sin formato Car"/>
-    <w:basedOn w:val="Fuentedeprrafopredeter"/>
-    <w:link w:val="Textosinformato"/>
+  <w:style w:type="character" w:customStyle="1" w:styleId="PlainTextChar">
+    <w:name w:val="Plain Text Char"/>
+    <w:basedOn w:val="DefaultParagraphFont"/>
+    <w:link w:val="PlainText"/>
     <w:uiPriority w:val="99"/>
     <w:rsid w:val="007405EA"/>
     <w:rPr>

</xml_diff>